<commit_message>
MAJ TP1, TP3-partie2 et TP4
</commit_message>
<xml_diff>
--- a/TD1/R3.06_TD1.docx
+++ b/TD1/R3.06_TD1.docx
@@ -2360,6 +2360,13 @@
         </w:rPr>
         <w:t>R3.06_td1.pkt</w:t>
       </w:r>
+      <w:r>
+        <w:rPr>
+          <w:sz w:val="28"/>
+          <w:szCs w:val="22"/>
+        </w:rPr>
+        <w:t xml:space="preserve"> et configuration des adresses IP</w:t>
+      </w:r>
     </w:p>
     <w:p>
       <w:pPr>
@@ -2394,9 +2401,31 @@
     <w:p>
       <w:pPr>
         <w:ind w:left="0" w:firstLine="720"/>
-      </w:pPr>
-      <w:r>
-        <w:t>1. Configuration des adresses IP</w:t>
+        <w:rPr>
+          <w:sz w:val="28"/>
+          <w:szCs w:val="22"/>
+        </w:rPr>
+      </w:pPr>
+      <w:r>
+        <w:rPr>
+          <w:sz w:val="28"/>
+          <w:szCs w:val="22"/>
+        </w:rPr>
+        <w:t>2</w:t>
+      </w:r>
+      <w:r>
+        <w:rPr>
+          <w:sz w:val="28"/>
+          <w:szCs w:val="22"/>
+        </w:rPr>
+        <w:t xml:space="preserve">. </w:t>
+      </w:r>
+      <w:r>
+        <w:rPr>
+          <w:sz w:val="28"/>
+          <w:szCs w:val="22"/>
+        </w:rPr>
+        <w:t>Vérification des communications</w:t>
       </w:r>
     </w:p>
     <w:p>
@@ -2404,14 +2433,20 @@
         <w:ind w:left="0" w:firstLine="720"/>
       </w:pPr>
       <w:r>
-        <w:t>Entre A  et B :</w:t>
-      </w:r>
-    </w:p>
-    <w:p>
-      <w:pPr>
-        <w:ind w:left="0"/>
-      </w:pPr>
-      <w:r>
+        <w:t xml:space="preserve">Entre </w:t>
+      </w:r>
+      <w:r>
+        <w:t>A et</w:t>
+      </w:r>
+      <w:r>
+        <w:t xml:space="preserve"> B :</w:t>
+      </w:r>
+    </w:p>
+    <w:p>
+      <w:r>
+        <w:rPr>
+          <w:noProof/>
+        </w:rPr>
         <w:drawing>
           <wp:inline distT="0" distB="0" distL="0" distR="0" wp14:anchorId="0A3957E1" wp14:editId="3D59ACFA">
             <wp:extent cx="2424023" cy="2336513"/>
@@ -2455,9 +2490,12 @@
     </w:p>
     <w:p>
       <w:pPr>
-        <w:ind w:left="0"/>
-      </w:pPr>
-      <w:r>
+        <w:ind w:left="0" w:firstLine="720"/>
+      </w:pPr>
+      <w:r>
+        <w:rPr>
+          <w:noProof/>
+        </w:rPr>
         <w:drawing>
           <wp:inline distT="0" distB="0" distL="0" distR="0" wp14:anchorId="17D7BA8C" wp14:editId="35AECFC5">
             <wp:extent cx="2587925" cy="2441438"/>
@@ -2497,26 +2535,249 @@
     </w:p>
     <w:p>
       <w:pPr>
-        <w:ind w:left="0" w:firstLine="720"/>
-      </w:pPr>
-      <w:r>
+        <w:pStyle w:val="Paragraphedeliste"/>
+        <w:numPr>
+          <w:ilvl w:val="0"/>
+          <w:numId w:val="4"/>
+        </w:numPr>
+        <w:rPr>
+          <w:sz w:val="28"/>
+          <w:szCs w:val="22"/>
+        </w:rPr>
+      </w:pPr>
+      <w:r>
+        <w:rPr>
+          <w:sz w:val="28"/>
+          <w:szCs w:val="22"/>
+        </w:rPr>
         <w:lastRenderedPageBreak/>
-        <w:t>3 .</w:t>
-      </w:r>
-    </w:p>
-    <w:p>
-      <w:pPr>
-        <w:ind w:left="0" w:firstLine="720"/>
-      </w:pPr>
-      <w:r>
-        <w:t>a)</w:t>
-      </w:r>
-    </w:p>
-    <w:p>
-      <w:pPr>
-        <w:ind w:left="0"/>
-      </w:pPr>
-      <w:r>
+        <w:t>.</w:t>
+      </w:r>
+      <w:r>
+        <w:rPr>
+          <w:sz w:val="28"/>
+          <w:szCs w:val="22"/>
+        </w:rPr>
+        <w:t xml:space="preserve"> </w:t>
+      </w:r>
+      <w:r>
+        <w:rPr>
+          <w:sz w:val="28"/>
+          <w:szCs w:val="22"/>
+        </w:rPr>
+        <w:t>Observation des trames lors d’un ping (PC</w:t>
+      </w:r>
+      <w:r>
+        <w:rPr>
+          <w:sz w:val="28"/>
+          <w:szCs w:val="22"/>
+        </w:rPr>
+        <w:t xml:space="preserve"> </w:t>
+      </w:r>
+      <w:r>
+        <w:rPr>
+          <w:sz w:val="28"/>
+          <w:szCs w:val="22"/>
+        </w:rPr>
+        <w:t>A vers PC C)</w:t>
+      </w:r>
+    </w:p>
+    <w:p>
+      <w:pPr>
+        <w:pStyle w:val="Paragraphedeliste"/>
+        <w:ind w:left="1080"/>
+      </w:pPr>
+    </w:p>
+    <w:p>
+      <w:pPr>
+        <w:pStyle w:val="Paragraphedeliste"/>
+        <w:numPr>
+          <w:ilvl w:val="0"/>
+          <w:numId w:val="3"/>
+        </w:numPr>
+      </w:pPr>
+      <w:r>
+        <w:t>Quelles sont les adresses de niveau 2 et de niveau 3 des trames capturées</w:t>
+      </w:r>
+      <w:r>
+        <w:t xml:space="preserve"> </w:t>
+      </w:r>
+      <w:r>
+        <w:t>par les interfaces G0/0 et G0/1 de R1 ?</w:t>
+      </w:r>
+    </w:p>
+    <w:p>
+      <w:pPr>
+        <w:ind w:left="0"/>
+      </w:pPr>
+      <w:r>
+        <w:t xml:space="preserve">Les adresses </w:t>
+      </w:r>
+      <w:r>
+        <w:t xml:space="preserve">de niveau 2 </w:t>
+      </w:r>
+      <w:r>
+        <w:t>de l’interface G0/0 sont</w:t>
+      </w:r>
+      <w:r>
+        <w:t> :</w:t>
+      </w:r>
+    </w:p>
+    <w:p>
+      <w:pPr>
+        <w:pStyle w:val="Paragraphedeliste"/>
+        <w:numPr>
+          <w:ilvl w:val="0"/>
+          <w:numId w:val="5"/>
+        </w:numPr>
+      </w:pPr>
+      <w:r>
+        <w:t>0001.C9E1.CDB9</w:t>
+      </w:r>
+    </w:p>
+    <w:p>
+      <w:pPr>
+        <w:pStyle w:val="Paragraphedeliste"/>
+        <w:numPr>
+          <w:ilvl w:val="0"/>
+          <w:numId w:val="5"/>
+        </w:numPr>
+      </w:pPr>
+      <w:r>
+        <w:t>0001.9646.6C01</w:t>
+      </w:r>
+    </w:p>
+    <w:p>
+      <w:pPr>
+        <w:ind w:left="0"/>
+      </w:pPr>
+      <w:r>
+        <w:t xml:space="preserve">Les adresses de niveau </w:t>
+      </w:r>
+      <w:r>
+        <w:t>3</w:t>
+      </w:r>
+      <w:r>
+        <w:t xml:space="preserve"> de l’interface G0/0 sont :</w:t>
+      </w:r>
+    </w:p>
+    <w:p>
+      <w:pPr>
+        <w:pStyle w:val="Paragraphedeliste"/>
+        <w:numPr>
+          <w:ilvl w:val="0"/>
+          <w:numId w:val="5"/>
+        </w:numPr>
+      </w:pPr>
+      <w:r>
+        <w:t>10.1.1.1</w:t>
+      </w:r>
+    </w:p>
+    <w:p>
+      <w:pPr>
+        <w:pStyle w:val="Paragraphedeliste"/>
+        <w:numPr>
+          <w:ilvl w:val="0"/>
+          <w:numId w:val="5"/>
+        </w:numPr>
+      </w:pPr>
+      <w:r>
+        <w:t>10.3.3.3</w:t>
+      </w:r>
+    </w:p>
+    <w:p>
+      <w:pPr>
+        <w:ind w:left="0"/>
+      </w:pPr>
+      <w:r>
+        <w:t>Les adresses de niveau 2 de l’interface G0/</w:t>
+      </w:r>
+      <w:r>
+        <w:t>1</w:t>
+      </w:r>
+      <w:r>
+        <w:t xml:space="preserve"> sont :</w:t>
+      </w:r>
+    </w:p>
+    <w:p>
+      <w:pPr>
+        <w:pStyle w:val="Paragraphedeliste"/>
+        <w:numPr>
+          <w:ilvl w:val="0"/>
+          <w:numId w:val="5"/>
+        </w:numPr>
+      </w:pPr>
+      <w:r>
+        <w:t>0001</w:t>
+      </w:r>
+      <w:r>
+        <w:t>.9646.6C02</w:t>
+      </w:r>
+    </w:p>
+    <w:p>
+      <w:pPr>
+        <w:pStyle w:val="Paragraphedeliste"/>
+        <w:numPr>
+          <w:ilvl w:val="0"/>
+          <w:numId w:val="5"/>
+        </w:numPr>
+      </w:pPr>
+      <w:r>
+        <w:t>000</w:t>
+      </w:r>
+      <w:r>
+        <w:t>B</w:t>
+      </w:r>
+      <w:r>
+        <w:t>.BE08.582B</w:t>
+      </w:r>
+    </w:p>
+    <w:p>
+      <w:pPr>
+        <w:ind w:left="0"/>
+      </w:pPr>
+      <w:r>
+        <w:t>Les adresses de niveau 3 de l’interface G0/</w:t>
+      </w:r>
+      <w:r>
+        <w:t>1</w:t>
+      </w:r>
+      <w:r>
+        <w:t xml:space="preserve"> sont :</w:t>
+      </w:r>
+    </w:p>
+    <w:p>
+      <w:pPr>
+        <w:pStyle w:val="Paragraphedeliste"/>
+        <w:numPr>
+          <w:ilvl w:val="0"/>
+          <w:numId w:val="5"/>
+        </w:numPr>
+      </w:pPr>
+      <w:r>
+        <w:t>10.1.1.1</w:t>
+      </w:r>
+    </w:p>
+    <w:p>
+      <w:pPr>
+        <w:pStyle w:val="Paragraphedeliste"/>
+        <w:numPr>
+          <w:ilvl w:val="0"/>
+          <w:numId w:val="5"/>
+        </w:numPr>
+      </w:pPr>
+      <w:r>
+        <w:t>10.3.3.3</w:t>
+      </w:r>
+    </w:p>
+    <w:p>
+      <w:pPr>
+        <w:ind w:left="0"/>
+      </w:pPr>
+      <w:r>
+        <w:rPr>
+          <w:noProof/>
+        </w:rPr>
         <w:drawing>
           <wp:inline distT="0" distB="0" distL="0" distR="0" wp14:anchorId="131630B4" wp14:editId="555726D5">
             <wp:extent cx="5163271" cy="2543530"/>
@@ -2553,12 +2814,46 @@
           </wp:inline>
         </w:drawing>
       </w:r>
-      <w:r>
+    </w:p>
+    <w:p>
+      <w:pPr>
+        <w:pStyle w:val="Paragraphedeliste"/>
+        <w:numPr>
+          <w:ilvl w:val="0"/>
+          <w:numId w:val="3"/>
+        </w:numPr>
+      </w:pPr>
+      <w:r>
+        <w:t>Quelle doit être la configuration des routeurs R1 et R2 pour que le PC C</w:t>
+      </w:r>
+      <w:r>
+        <w:t xml:space="preserve"> </w:t>
+      </w:r>
+      <w:r>
+        <w:t>puisse contacter les serveurs S1 ou S2 ?</w:t>
+      </w:r>
+    </w:p>
+    <w:p>
+      <w:pPr>
+        <w:ind w:left="0"/>
+      </w:pPr>
+      <w:r>
+        <w:t>Configuration sur le routeur R1 :</w:t>
+      </w:r>
+    </w:p>
+    <w:p>
+      <w:pPr>
+        <w:ind w:left="0"/>
+      </w:pPr>
+      <w:r>
+        <w:rPr>
+          <w:noProof/>
+        </w:rPr>
         <w:drawing>
-          <wp:inline distT="0" distB="0" distL="0" distR="0" wp14:anchorId="62934C15" wp14:editId="47DABA1D">
-            <wp:extent cx="5201376" cy="2562583"/>
-            <wp:effectExtent l="0" t="0" r="0" b="9525"/>
-            <wp:docPr id="1243856212" name="Image 1" descr="Une image contenant texte, capture d’écran, nombre, Police&#10;&#10;Description générée automatiquement"/>
+          <wp:inline distT="0" distB="0" distL="0" distR="0" wp14:anchorId="2159A65F" wp14:editId="07505F09">
+            <wp:extent cx="3762900" cy="114316"/>
+            <wp:effectExtent l="0" t="0" r="0" b="0"/>
+            <wp:docPr id="1658333407" name="Image 1"/>
             <wp:cNvGraphicFramePr>
               <a:graphicFrameLocks xmlns:a="http://schemas.openxmlformats.org/drawingml/2006/main" noChangeAspect="1"/>
             </wp:cNvGraphicFramePr>
@@ -2566,7 +2861,7 @@
               <a:graphicData uri="http://schemas.openxmlformats.org/drawingml/2006/picture">
                 <pic:pic xmlns:pic="http://schemas.openxmlformats.org/drawingml/2006/picture">
                   <pic:nvPicPr>
-                    <pic:cNvPr id="1243856212" name="Image 1" descr="Une image contenant texte, capture d’écran, nombre, Police&#10;&#10;Description générée automatiquement"/>
+                    <pic:cNvPr id="1658333407" name=""/>
                     <pic:cNvPicPr/>
                   </pic:nvPicPr>
                   <pic:blipFill>
@@ -2578,7 +2873,7 @@
                   <pic:spPr>
                     <a:xfrm>
                       <a:off x="0" y="0"/>
-                      <a:ext cx="5201376" cy="2562583"/>
+                      <a:ext cx="3762900" cy="114316"/>
                     </a:xfrm>
                     <a:prstGeom prst="rect">
                       <a:avLst/>
@@ -2595,22 +2890,26 @@
       <w:pPr>
         <w:ind w:left="0"/>
       </w:pPr>
-    </w:p>
-    <w:p>
-      <w:pPr>
-        <w:ind w:left="0"/>
-      </w:pPr>
-      <w:r>
-        <w:t>R2)</w:t>
-      </w:r>
-    </w:p>
-    <w:p>
-      <w:pPr>
-        <w:ind w:left="0"/>
-      </w:pPr>
-      <w:r>
+      <w:r>
+        <w:t>Configuration sur le routeur R</w:t>
+      </w:r>
+      <w:r>
+        <w:t>2</w:t>
+      </w:r>
+      <w:r>
+        <w:t> :</w:t>
+      </w:r>
+    </w:p>
+    <w:p>
+      <w:pPr>
+        <w:ind w:left="0"/>
+      </w:pPr>
+      <w:r>
+        <w:rPr>
+          <w:noProof/>
+        </w:rPr>
         <w:drawing>
-          <wp:inline distT="0" distB="0" distL="0" distR="0" wp14:anchorId="49CBBA1A" wp14:editId="27AF631F">
+          <wp:inline distT="0" distB="0" distL="0" distR="0" wp14:anchorId="5E07A157" wp14:editId="65C578B8">
             <wp:extent cx="3810532" cy="133369"/>
             <wp:effectExtent l="0" t="0" r="0" b="0"/>
             <wp:docPr id="372825776" name="Image 1"/>
@@ -2648,121 +2947,30 @@
     </w:p>
     <w:p>
       <w:pPr>
-        <w:ind w:left="0"/>
-      </w:pPr>
-      <w:r>
-        <w:t>R1)</w:t>
-      </w:r>
-    </w:p>
-    <w:p>
-      <w:pPr>
-        <w:ind w:left="0"/>
-      </w:pPr>
-      <w:r>
-        <w:drawing>
-          <wp:inline distT="0" distB="0" distL="0" distR="0" wp14:anchorId="2159A65F" wp14:editId="07505F09">
-            <wp:extent cx="3762900" cy="114316"/>
-            <wp:effectExtent l="0" t="0" r="0" b="0"/>
-            <wp:docPr id="1658333407" name="Image 1"/>
-            <wp:cNvGraphicFramePr>
-              <a:graphicFrameLocks xmlns:a="http://schemas.openxmlformats.org/drawingml/2006/main" noChangeAspect="1"/>
-            </wp:cNvGraphicFramePr>
-            <a:graphic xmlns:a="http://schemas.openxmlformats.org/drawingml/2006/main">
-              <a:graphicData uri="http://schemas.openxmlformats.org/drawingml/2006/picture">
-                <pic:pic xmlns:pic="http://schemas.openxmlformats.org/drawingml/2006/picture">
-                  <pic:nvPicPr>
-                    <pic:cNvPr id="1658333407" name=""/>
-                    <pic:cNvPicPr/>
-                  </pic:nvPicPr>
-                  <pic:blipFill>
-                    <a:blip r:embed="rId31"/>
-                    <a:stretch>
-                      <a:fillRect/>
-                    </a:stretch>
-                  </pic:blipFill>
-                  <pic:spPr>
-                    <a:xfrm>
-                      <a:off x="0" y="0"/>
-                      <a:ext cx="3762900" cy="114316"/>
-                    </a:xfrm>
-                    <a:prstGeom prst="rect">
-                      <a:avLst/>
-                    </a:prstGeom>
-                  </pic:spPr>
-                </pic:pic>
-              </a:graphicData>
-            </a:graphic>
-          </wp:inline>
-        </w:drawing>
-      </w:r>
-    </w:p>
-    <w:p>
-      <w:pPr>
-        <w:ind w:left="0"/>
-      </w:pPr>
-    </w:p>
-    <w:p>
-      <w:pPr>
-        <w:ind w:left="0"/>
-      </w:pPr>
-    </w:p>
-    <w:p>
-      <w:pPr>
-        <w:ind w:left="0"/>
-      </w:pPr>
-    </w:p>
-    <w:p>
-      <w:pPr>
-        <w:ind w:left="0"/>
-      </w:pPr>
-    </w:p>
-    <w:p>
-      <w:pPr>
-        <w:ind w:left="0"/>
-      </w:pPr>
-      <w:r>
+        <w:ind w:left="0" w:firstLine="720"/>
+      </w:pPr>
+      <w:r>
+        <w:rPr>
+          <w:sz w:val="28"/>
+          <w:szCs w:val="22"/>
+        </w:rPr>
         <w:lastRenderedPageBreak/>
-        <w:drawing>
-          <wp:inline distT="0" distB="0" distL="0" distR="0" wp14:anchorId="38D5773C" wp14:editId="52789716">
-            <wp:extent cx="6645910" cy="4056380"/>
-            <wp:effectExtent l="0" t="0" r="2540" b="1270"/>
-            <wp:docPr id="1801349074" name="Image 1" descr="Une image contenant capture d’écran, diagramme, texte, ligne&#10;&#10;Description générée automatiquement"/>
-            <wp:cNvGraphicFramePr>
-              <a:graphicFrameLocks xmlns:a="http://schemas.openxmlformats.org/drawingml/2006/main" noChangeAspect="1"/>
-            </wp:cNvGraphicFramePr>
-            <a:graphic xmlns:a="http://schemas.openxmlformats.org/drawingml/2006/main">
-              <a:graphicData uri="http://schemas.openxmlformats.org/drawingml/2006/picture">
-                <pic:pic xmlns:pic="http://schemas.openxmlformats.org/drawingml/2006/picture">
-                  <pic:nvPicPr>
-                    <pic:cNvPr id="1801349074" name="Image 1" descr="Une image contenant capture d’écran, diagramme, texte, ligne&#10;&#10;Description générée automatiquement"/>
-                    <pic:cNvPicPr/>
-                  </pic:nvPicPr>
-                  <pic:blipFill>
-                    <a:blip r:embed="rId32"/>
-                    <a:stretch>
-                      <a:fillRect/>
-                    </a:stretch>
-                  </pic:blipFill>
-                  <pic:spPr>
-                    <a:xfrm>
-                      <a:off x="0" y="0"/>
-                      <a:ext cx="6645910" cy="4056380"/>
-                    </a:xfrm>
-                    <a:prstGeom prst="rect">
-                      <a:avLst/>
-                    </a:prstGeom>
-                  </pic:spPr>
-                </pic:pic>
-              </a:graphicData>
-            </a:graphic>
-          </wp:inline>
-        </w:drawing>
-      </w:r>
-    </w:p>
-    <w:p>
-      <w:pPr>
-        <w:ind w:left="0"/>
-      </w:pPr>
+        <w:t>5</w:t>
+      </w:r>
+      <w:r>
+        <w:rPr>
+          <w:sz w:val="28"/>
+          <w:szCs w:val="22"/>
+        </w:rPr>
+        <w:t xml:space="preserve">. </w:t>
+      </w:r>
+      <w:r>
+        <w:rPr>
+          <w:sz w:val="28"/>
+          <w:szCs w:val="22"/>
+        </w:rPr>
+        <w:t>Table de routage des routeurs</w:t>
+      </w:r>
     </w:p>
     <w:tbl>
       <w:tblPr>
@@ -3004,16 +3212,16 @@
 <file path=word/numbering.xml><?xml version="1.0" encoding="utf-8"?>
 <w:numbering xmlns:wpc="http://schemas.microsoft.com/office/word/2010/wordprocessingCanvas" xmlns:cx="http://schemas.microsoft.com/office/drawing/2014/chartex" xmlns:cx1="http://schemas.microsoft.com/office/drawing/2015/9/8/chartex" xmlns:cx2="http://schemas.microsoft.com/office/drawing/2015/10/21/chartex" xmlns:cx3="http://schemas.microsoft.com/office/drawing/2016/5/9/chartex" xmlns:cx4="http://schemas.microsoft.com/office/drawing/2016/5/10/chartex" xmlns:cx5="http://schemas.microsoft.com/office/drawing/2016/5/11/chartex" xmlns:cx6="http://schemas.microsoft.com/office/drawing/2016/5/12/chartex" xmlns:cx7="http://schemas.microsoft.com/office/drawing/2016/5/13/chartex" xmlns:cx8="http://schemas.microsoft.com/office/drawing/2016/5/14/chartex" xmlns:mc="http://schemas.openxmlformats.org/markup-compatibility/2006" xmlns:aink="http://schemas.microsoft.com/office/drawing/2016/ink" xmlns:am3d="http://schemas.microsoft.com/office/drawing/2017/model3d" xmlns:o="urn:schemas-microsoft-com:office:office" xmlns:oel="http://schemas.microsoft.com/office/2019/extlst" xmlns:r="http://schemas.openxmlformats.org/officeDocument/2006/relationships" xmlns:m="http://schemas.openxmlformats.org/officeDocument/2006/math" xmlns:v="urn:schemas-microsoft-com:vml" xmlns:wp14="http://schemas.microsoft.com/office/word/2010/wordprocessingDrawing" xmlns:wp="http://schemas.openxmlformats.org/drawingml/2006/wordprocessingDrawing" xmlns:w10="urn:schemas-microsoft-com:office:word" xmlns:w="http://schemas.openxmlformats.org/wordprocessingml/2006/main" xmlns:w14="http://schemas.microsoft.com/office/word/2010/wordml" xmlns:w15="http://schemas.microsoft.com/office/word/2012/wordml" xmlns:w16cex="http://schemas.microsoft.com/office/word/2018/wordml/cex" xmlns:w16cid="http://schemas.microsoft.com/office/word/2016/wordml/cid" xmlns:w16="http://schemas.microsoft.com/office/word/2018/wordml" xmlns:w16sdtdh="http://schemas.microsoft.com/office/word/2020/wordml/sdtdatahash" xmlns:w16se="http://schemas.microsoft.com/office/word/2015/wordml/symex" xmlns:wpg="http://schemas.microsoft.com/office/word/2010/wordprocessingGroup" xmlns:wpi="http://schemas.microsoft.com/office/word/2010/wordprocessingInk" xmlns:wne="http://schemas.microsoft.com/office/word/2006/wordml" xmlns:wps="http://schemas.microsoft.com/office/word/2010/wordprocessingShape" mc:Ignorable="w14 w15 w16se w16cid w16 w16cex w16sdtdh wp14">
   <w:abstractNum w:abstractNumId="0" w15:restartNumberingAfterBreak="0">
-    <w:nsid w:val="14081A7C"/>
+    <w:nsid w:val="12951F79"/>
     <w:multiLevelType w:val="hybridMultilevel"/>
-    <w:tmpl w:val="3AECFF96"/>
-    <w:lvl w:ilvl="0" w:tplc="040C000F">
+    <w:tmpl w:val="CF56A64E"/>
+    <w:lvl w:ilvl="0" w:tplc="F95AAC56">
       <w:start w:val="1"/>
-      <w:numFmt w:val="decimal"/>
-      <w:lvlText w:val="%1."/>
+      <w:numFmt w:val="lowerLetter"/>
+      <w:lvlText w:val="%1)"/>
       <w:lvlJc w:val="left"/>
       <w:pPr>
-        <w:ind w:left="720" w:hanging="360"/>
+        <w:ind w:left="1080" w:hanging="360"/>
       </w:pPr>
       <w:rPr>
         <w:rFonts w:hint="default"/>
@@ -3025,7 +3233,7 @@
       <w:lvlText w:val="%2."/>
       <w:lvlJc w:val="left"/>
       <w:pPr>
-        <w:ind w:left="1440" w:hanging="360"/>
+        <w:ind w:left="1800" w:hanging="360"/>
       </w:pPr>
     </w:lvl>
     <w:lvl w:ilvl="2" w:tplc="040C001B" w:tentative="1">
@@ -3034,7 +3242,7 @@
       <w:lvlText w:val="%3."/>
       <w:lvlJc w:val="right"/>
       <w:pPr>
-        <w:ind w:left="2160" w:hanging="180"/>
+        <w:ind w:left="2520" w:hanging="180"/>
       </w:pPr>
     </w:lvl>
     <w:lvl w:ilvl="3" w:tplc="040C000F" w:tentative="1">
@@ -3043,7 +3251,7 @@
       <w:lvlText w:val="%4."/>
       <w:lvlJc w:val="left"/>
       <w:pPr>
-        <w:ind w:left="2880" w:hanging="360"/>
+        <w:ind w:left="3240" w:hanging="360"/>
       </w:pPr>
     </w:lvl>
     <w:lvl w:ilvl="4" w:tplc="040C0019" w:tentative="1">
@@ -3052,7 +3260,7 @@
       <w:lvlText w:val="%5."/>
       <w:lvlJc w:val="left"/>
       <w:pPr>
-        <w:ind w:left="3600" w:hanging="360"/>
+        <w:ind w:left="3960" w:hanging="360"/>
       </w:pPr>
     </w:lvl>
     <w:lvl w:ilvl="5" w:tplc="040C001B" w:tentative="1">
@@ -3061,7 +3269,7 @@
       <w:lvlText w:val="%6."/>
       <w:lvlJc w:val="right"/>
       <w:pPr>
-        <w:ind w:left="4320" w:hanging="180"/>
+        <w:ind w:left="4680" w:hanging="180"/>
       </w:pPr>
     </w:lvl>
     <w:lvl w:ilvl="6" w:tplc="040C000F" w:tentative="1">
@@ -3070,7 +3278,7 @@
       <w:lvlText w:val="%7."/>
       <w:lvlJc w:val="left"/>
       <w:pPr>
-        <w:ind w:left="5040" w:hanging="360"/>
+        <w:ind w:left="5400" w:hanging="360"/>
       </w:pPr>
     </w:lvl>
     <w:lvl w:ilvl="7" w:tplc="040C0019" w:tentative="1">
@@ -3079,7 +3287,7 @@
       <w:lvlText w:val="%8."/>
       <w:lvlJc w:val="left"/>
       <w:pPr>
-        <w:ind w:left="5760" w:hanging="360"/>
+        <w:ind w:left="6120" w:hanging="360"/>
       </w:pPr>
     </w:lvl>
     <w:lvl w:ilvl="8" w:tplc="040C001B" w:tentative="1">
@@ -3088,21 +3296,21 @@
       <w:lvlText w:val="%9."/>
       <w:lvlJc w:val="right"/>
       <w:pPr>
-        <w:ind w:left="6480" w:hanging="180"/>
+        <w:ind w:left="6840" w:hanging="180"/>
       </w:pPr>
     </w:lvl>
   </w:abstractNum>
   <w:abstractNum w:abstractNumId="1" w15:restartNumberingAfterBreak="0">
-    <w:nsid w:val="7ABC48DA"/>
+    <w:nsid w:val="14081A7C"/>
     <w:multiLevelType w:val="hybridMultilevel"/>
-    <w:tmpl w:val="A9EC3FFA"/>
-    <w:lvl w:ilvl="0" w:tplc="90D4AEBA">
+    <w:tmpl w:val="3AECFF96"/>
+    <w:lvl w:ilvl="0" w:tplc="040C000F">
       <w:start w:val="1"/>
       <w:numFmt w:val="decimal"/>
       <w:lvlText w:val="%1."/>
       <w:lvlJc w:val="left"/>
       <w:pPr>
-        <w:ind w:left="1080" w:hanging="360"/>
+        <w:ind w:left="720" w:hanging="360"/>
       </w:pPr>
       <w:rPr>
         <w:rFonts w:hint="default"/>
@@ -3114,7 +3322,7 @@
       <w:lvlText w:val="%2."/>
       <w:lvlJc w:val="left"/>
       <w:pPr>
-        <w:ind w:left="1800" w:hanging="360"/>
+        <w:ind w:left="1440" w:hanging="360"/>
       </w:pPr>
     </w:lvl>
     <w:lvl w:ilvl="2" w:tplc="040C001B" w:tentative="1">
@@ -3123,7 +3331,7 @@
       <w:lvlText w:val="%3."/>
       <w:lvlJc w:val="right"/>
       <w:pPr>
-        <w:ind w:left="2520" w:hanging="180"/>
+        <w:ind w:left="2160" w:hanging="180"/>
       </w:pPr>
     </w:lvl>
     <w:lvl w:ilvl="3" w:tplc="040C000F" w:tentative="1">
@@ -3132,7 +3340,7 @@
       <w:lvlText w:val="%4."/>
       <w:lvlJc w:val="left"/>
       <w:pPr>
-        <w:ind w:left="3240" w:hanging="360"/>
+        <w:ind w:left="2880" w:hanging="360"/>
       </w:pPr>
     </w:lvl>
     <w:lvl w:ilvl="4" w:tplc="040C0019" w:tentative="1">
@@ -3141,7 +3349,7 @@
       <w:lvlText w:val="%5."/>
       <w:lvlJc w:val="left"/>
       <w:pPr>
-        <w:ind w:left="3960" w:hanging="360"/>
+        <w:ind w:left="3600" w:hanging="360"/>
       </w:pPr>
     </w:lvl>
     <w:lvl w:ilvl="5" w:tplc="040C001B" w:tentative="1">
@@ -3150,7 +3358,7 @@
       <w:lvlText w:val="%6."/>
       <w:lvlJc w:val="right"/>
       <w:pPr>
-        <w:ind w:left="4680" w:hanging="180"/>
+        <w:ind w:left="4320" w:hanging="180"/>
       </w:pPr>
     </w:lvl>
     <w:lvl w:ilvl="6" w:tplc="040C000F" w:tentative="1">
@@ -3159,7 +3367,7 @@
       <w:lvlText w:val="%7."/>
       <w:lvlJc w:val="left"/>
       <w:pPr>
-        <w:ind w:left="5400" w:hanging="360"/>
+        <w:ind w:left="5040" w:hanging="360"/>
       </w:pPr>
     </w:lvl>
     <w:lvl w:ilvl="7" w:tplc="040C0019" w:tentative="1">
@@ -3168,7 +3376,7 @@
       <w:lvlText w:val="%8."/>
       <w:lvlJc w:val="left"/>
       <w:pPr>
-        <w:ind w:left="6120" w:hanging="360"/>
+        <w:ind w:left="5760" w:hanging="360"/>
       </w:pPr>
     </w:lvl>
     <w:lvl w:ilvl="8" w:tplc="040C001B" w:tentative="1">
@@ -3177,15 +3385,315 @@
       <w:lvlText w:val="%9."/>
       <w:lvlJc w:val="right"/>
       <w:pPr>
+        <w:ind w:left="6480" w:hanging="180"/>
+      </w:pPr>
+    </w:lvl>
+  </w:abstractNum>
+  <w:abstractNum w:abstractNumId="2" w15:restartNumberingAfterBreak="0">
+    <w:nsid w:val="4B791616"/>
+    <w:multiLevelType w:val="hybridMultilevel"/>
+    <w:tmpl w:val="31107C90"/>
+    <w:lvl w:ilvl="0" w:tplc="561A8D46">
+      <w:start w:val="3"/>
+      <w:numFmt w:val="bullet"/>
+      <w:lvlText w:val="-"/>
+      <w:lvlJc w:val="left"/>
+      <w:pPr>
+        <w:ind w:left="1080" w:hanging="360"/>
+      </w:pPr>
+      <w:rPr>
+        <w:rFonts w:ascii="Franklin Gothic Book" w:eastAsiaTheme="minorHAnsi" w:hAnsi="Franklin Gothic Book" w:cstheme="minorBidi" w:hint="default"/>
+      </w:rPr>
+    </w:lvl>
+    <w:lvl w:ilvl="1" w:tplc="040C0003" w:tentative="1">
+      <w:start w:val="1"/>
+      <w:numFmt w:val="bullet"/>
+      <w:lvlText w:val="o"/>
+      <w:lvlJc w:val="left"/>
+      <w:pPr>
+        <w:ind w:left="1800" w:hanging="360"/>
+      </w:pPr>
+      <w:rPr>
+        <w:rFonts w:ascii="Courier New" w:hAnsi="Courier New" w:cs="Courier New" w:hint="default"/>
+      </w:rPr>
+    </w:lvl>
+    <w:lvl w:ilvl="2" w:tplc="040C0005" w:tentative="1">
+      <w:start w:val="1"/>
+      <w:numFmt w:val="bullet"/>
+      <w:lvlText w:val=""/>
+      <w:lvlJc w:val="left"/>
+      <w:pPr>
+        <w:ind w:left="2520" w:hanging="360"/>
+      </w:pPr>
+      <w:rPr>
+        <w:rFonts w:ascii="Wingdings" w:hAnsi="Wingdings" w:hint="default"/>
+      </w:rPr>
+    </w:lvl>
+    <w:lvl w:ilvl="3" w:tplc="040C0001" w:tentative="1">
+      <w:start w:val="1"/>
+      <w:numFmt w:val="bullet"/>
+      <w:lvlText w:val=""/>
+      <w:lvlJc w:val="left"/>
+      <w:pPr>
+        <w:ind w:left="3240" w:hanging="360"/>
+      </w:pPr>
+      <w:rPr>
+        <w:rFonts w:ascii="Symbol" w:hAnsi="Symbol" w:hint="default"/>
+      </w:rPr>
+    </w:lvl>
+    <w:lvl w:ilvl="4" w:tplc="040C0003" w:tentative="1">
+      <w:start w:val="1"/>
+      <w:numFmt w:val="bullet"/>
+      <w:lvlText w:val="o"/>
+      <w:lvlJc w:val="left"/>
+      <w:pPr>
+        <w:ind w:left="3960" w:hanging="360"/>
+      </w:pPr>
+      <w:rPr>
+        <w:rFonts w:ascii="Courier New" w:hAnsi="Courier New" w:cs="Courier New" w:hint="default"/>
+      </w:rPr>
+    </w:lvl>
+    <w:lvl w:ilvl="5" w:tplc="040C0005" w:tentative="1">
+      <w:start w:val="1"/>
+      <w:numFmt w:val="bullet"/>
+      <w:lvlText w:val=""/>
+      <w:lvlJc w:val="left"/>
+      <w:pPr>
+        <w:ind w:left="4680" w:hanging="360"/>
+      </w:pPr>
+      <w:rPr>
+        <w:rFonts w:ascii="Wingdings" w:hAnsi="Wingdings" w:hint="default"/>
+      </w:rPr>
+    </w:lvl>
+    <w:lvl w:ilvl="6" w:tplc="040C0001" w:tentative="1">
+      <w:start w:val="1"/>
+      <w:numFmt w:val="bullet"/>
+      <w:lvlText w:val=""/>
+      <w:lvlJc w:val="left"/>
+      <w:pPr>
+        <w:ind w:left="5400" w:hanging="360"/>
+      </w:pPr>
+      <w:rPr>
+        <w:rFonts w:ascii="Symbol" w:hAnsi="Symbol" w:hint="default"/>
+      </w:rPr>
+    </w:lvl>
+    <w:lvl w:ilvl="7" w:tplc="040C0003" w:tentative="1">
+      <w:start w:val="1"/>
+      <w:numFmt w:val="bullet"/>
+      <w:lvlText w:val="o"/>
+      <w:lvlJc w:val="left"/>
+      <w:pPr>
+        <w:ind w:left="6120" w:hanging="360"/>
+      </w:pPr>
+      <w:rPr>
+        <w:rFonts w:ascii="Courier New" w:hAnsi="Courier New" w:cs="Courier New" w:hint="default"/>
+      </w:rPr>
+    </w:lvl>
+    <w:lvl w:ilvl="8" w:tplc="040C0005" w:tentative="1">
+      <w:start w:val="1"/>
+      <w:numFmt w:val="bullet"/>
+      <w:lvlText w:val=""/>
+      <w:lvlJc w:val="left"/>
+      <w:pPr>
+        <w:ind w:left="6840" w:hanging="360"/>
+      </w:pPr>
+      <w:rPr>
+        <w:rFonts w:ascii="Wingdings" w:hAnsi="Wingdings" w:hint="default"/>
+      </w:rPr>
+    </w:lvl>
+  </w:abstractNum>
+  <w:abstractNum w:abstractNumId="3" w15:restartNumberingAfterBreak="0">
+    <w:nsid w:val="62F46DA0"/>
+    <w:multiLevelType w:val="hybridMultilevel"/>
+    <w:tmpl w:val="4D763010"/>
+    <w:lvl w:ilvl="0" w:tplc="FC6EC3E8">
+      <w:start w:val="3"/>
+      <w:numFmt w:val="decimal"/>
+      <w:lvlText w:val="%1"/>
+      <w:lvlJc w:val="left"/>
+      <w:pPr>
+        <w:ind w:left="1080" w:hanging="360"/>
+      </w:pPr>
+      <w:rPr>
+        <w:rFonts w:hint="default"/>
+      </w:rPr>
+    </w:lvl>
+    <w:lvl w:ilvl="1" w:tplc="040C0019" w:tentative="1">
+      <w:start w:val="1"/>
+      <w:numFmt w:val="lowerLetter"/>
+      <w:lvlText w:val="%2."/>
+      <w:lvlJc w:val="left"/>
+      <w:pPr>
+        <w:ind w:left="1800" w:hanging="360"/>
+      </w:pPr>
+    </w:lvl>
+    <w:lvl w:ilvl="2" w:tplc="040C001B" w:tentative="1">
+      <w:start w:val="1"/>
+      <w:numFmt w:val="lowerRoman"/>
+      <w:lvlText w:val="%3."/>
+      <w:lvlJc w:val="right"/>
+      <w:pPr>
+        <w:ind w:left="2520" w:hanging="180"/>
+      </w:pPr>
+    </w:lvl>
+    <w:lvl w:ilvl="3" w:tplc="040C000F" w:tentative="1">
+      <w:start w:val="1"/>
+      <w:numFmt w:val="decimal"/>
+      <w:lvlText w:val="%4."/>
+      <w:lvlJc w:val="left"/>
+      <w:pPr>
+        <w:ind w:left="3240" w:hanging="360"/>
+      </w:pPr>
+    </w:lvl>
+    <w:lvl w:ilvl="4" w:tplc="040C0019" w:tentative="1">
+      <w:start w:val="1"/>
+      <w:numFmt w:val="lowerLetter"/>
+      <w:lvlText w:val="%5."/>
+      <w:lvlJc w:val="left"/>
+      <w:pPr>
+        <w:ind w:left="3960" w:hanging="360"/>
+      </w:pPr>
+    </w:lvl>
+    <w:lvl w:ilvl="5" w:tplc="040C001B" w:tentative="1">
+      <w:start w:val="1"/>
+      <w:numFmt w:val="lowerRoman"/>
+      <w:lvlText w:val="%6."/>
+      <w:lvlJc w:val="right"/>
+      <w:pPr>
+        <w:ind w:left="4680" w:hanging="180"/>
+      </w:pPr>
+    </w:lvl>
+    <w:lvl w:ilvl="6" w:tplc="040C000F" w:tentative="1">
+      <w:start w:val="1"/>
+      <w:numFmt w:val="decimal"/>
+      <w:lvlText w:val="%7."/>
+      <w:lvlJc w:val="left"/>
+      <w:pPr>
+        <w:ind w:left="5400" w:hanging="360"/>
+      </w:pPr>
+    </w:lvl>
+    <w:lvl w:ilvl="7" w:tplc="040C0019" w:tentative="1">
+      <w:start w:val="1"/>
+      <w:numFmt w:val="lowerLetter"/>
+      <w:lvlText w:val="%8."/>
+      <w:lvlJc w:val="left"/>
+      <w:pPr>
+        <w:ind w:left="6120" w:hanging="360"/>
+      </w:pPr>
+    </w:lvl>
+    <w:lvl w:ilvl="8" w:tplc="040C001B" w:tentative="1">
+      <w:start w:val="1"/>
+      <w:numFmt w:val="lowerRoman"/>
+      <w:lvlText w:val="%9."/>
+      <w:lvlJc w:val="right"/>
+      <w:pPr>
+        <w:ind w:left="6840" w:hanging="180"/>
+      </w:pPr>
+    </w:lvl>
+  </w:abstractNum>
+  <w:abstractNum w:abstractNumId="4" w15:restartNumberingAfterBreak="0">
+    <w:nsid w:val="7ABC48DA"/>
+    <w:multiLevelType w:val="hybridMultilevel"/>
+    <w:tmpl w:val="A9EC3FFA"/>
+    <w:lvl w:ilvl="0" w:tplc="90D4AEBA">
+      <w:start w:val="1"/>
+      <w:numFmt w:val="decimal"/>
+      <w:lvlText w:val="%1."/>
+      <w:lvlJc w:val="left"/>
+      <w:pPr>
+        <w:ind w:left="1080" w:hanging="360"/>
+      </w:pPr>
+      <w:rPr>
+        <w:rFonts w:hint="default"/>
+      </w:rPr>
+    </w:lvl>
+    <w:lvl w:ilvl="1" w:tplc="040C0019" w:tentative="1">
+      <w:start w:val="1"/>
+      <w:numFmt w:val="lowerLetter"/>
+      <w:lvlText w:val="%2."/>
+      <w:lvlJc w:val="left"/>
+      <w:pPr>
+        <w:ind w:left="1800" w:hanging="360"/>
+      </w:pPr>
+    </w:lvl>
+    <w:lvl w:ilvl="2" w:tplc="040C001B" w:tentative="1">
+      <w:start w:val="1"/>
+      <w:numFmt w:val="lowerRoman"/>
+      <w:lvlText w:val="%3."/>
+      <w:lvlJc w:val="right"/>
+      <w:pPr>
+        <w:ind w:left="2520" w:hanging="180"/>
+      </w:pPr>
+    </w:lvl>
+    <w:lvl w:ilvl="3" w:tplc="040C000F" w:tentative="1">
+      <w:start w:val="1"/>
+      <w:numFmt w:val="decimal"/>
+      <w:lvlText w:val="%4."/>
+      <w:lvlJc w:val="left"/>
+      <w:pPr>
+        <w:ind w:left="3240" w:hanging="360"/>
+      </w:pPr>
+    </w:lvl>
+    <w:lvl w:ilvl="4" w:tplc="040C0019" w:tentative="1">
+      <w:start w:val="1"/>
+      <w:numFmt w:val="lowerLetter"/>
+      <w:lvlText w:val="%5."/>
+      <w:lvlJc w:val="left"/>
+      <w:pPr>
+        <w:ind w:left="3960" w:hanging="360"/>
+      </w:pPr>
+    </w:lvl>
+    <w:lvl w:ilvl="5" w:tplc="040C001B" w:tentative="1">
+      <w:start w:val="1"/>
+      <w:numFmt w:val="lowerRoman"/>
+      <w:lvlText w:val="%6."/>
+      <w:lvlJc w:val="right"/>
+      <w:pPr>
+        <w:ind w:left="4680" w:hanging="180"/>
+      </w:pPr>
+    </w:lvl>
+    <w:lvl w:ilvl="6" w:tplc="040C000F" w:tentative="1">
+      <w:start w:val="1"/>
+      <w:numFmt w:val="decimal"/>
+      <w:lvlText w:val="%7."/>
+      <w:lvlJc w:val="left"/>
+      <w:pPr>
+        <w:ind w:left="5400" w:hanging="360"/>
+      </w:pPr>
+    </w:lvl>
+    <w:lvl w:ilvl="7" w:tplc="040C0019" w:tentative="1">
+      <w:start w:val="1"/>
+      <w:numFmt w:val="lowerLetter"/>
+      <w:lvlText w:val="%8."/>
+      <w:lvlJc w:val="left"/>
+      <w:pPr>
+        <w:ind w:left="6120" w:hanging="360"/>
+      </w:pPr>
+    </w:lvl>
+    <w:lvl w:ilvl="8" w:tplc="040C001B" w:tentative="1">
+      <w:start w:val="1"/>
+      <w:numFmt w:val="lowerRoman"/>
+      <w:lvlText w:val="%9."/>
+      <w:lvlJc w:val="right"/>
+      <w:pPr>
         <w:ind w:left="6840" w:hanging="180"/>
       </w:pPr>
     </w:lvl>
   </w:abstractNum>
   <w:num w:numId="1" w16cid:durableId="747389781">
+    <w:abstractNumId w:val="4"/>
+  </w:num>
+  <w:num w:numId="2" w16cid:durableId="68117684">
     <w:abstractNumId w:val="1"/>
   </w:num>
-  <w:num w:numId="2" w16cid:durableId="68117684">
+  <w:num w:numId="3" w16cid:durableId="2139831920">
     <w:abstractNumId w:val="0"/>
+  </w:num>
+  <w:num w:numId="4" w16cid:durableId="1340351222">
+    <w:abstractNumId w:val="3"/>
+  </w:num>
+  <w:num w:numId="5" w16cid:durableId="46731102">
+    <w:abstractNumId w:val="2"/>
   </w:num>
 </w:numbering>
 </file>
@@ -4273,39 +4781,6 @@
 </file>
 
 <file path=customXml/item1.xml><?xml version="1.0" encoding="utf-8"?>
-<p:properties xmlns:p="http://schemas.microsoft.com/office/2006/metadata/properties" xmlns:xsi="http://www.w3.org/2001/XMLSchema-instance" xmlns:pc="http://schemas.microsoft.com/office/infopath/2007/PartnerControls">
-  <documentManagement>
-    <_ip_UnifiedCompliancePolicyUIAction xmlns="http://schemas.microsoft.com/sharepoint/v3" xsi:nil="true"/>
-    <Image xmlns="71af3243-3dd4-4a8d-8c0d-dd76da1f02a5">
-      <Url xsi:nil="true"/>
-      <Description xsi:nil="true"/>
-    </Image>
-    <Status xmlns="71af3243-3dd4-4a8d-8c0d-dd76da1f02a5">Not started</Status>
-    <Background xmlns="71af3243-3dd4-4a8d-8c0d-dd76da1f02a5">false</Background>
-    <_ip_UnifiedCompliancePolicyProperties xmlns="http://schemas.microsoft.com/sharepoint/v3" xsi:nil="true"/>
-    <ImageTagsTaxHTField xmlns="71af3243-3dd4-4a8d-8c0d-dd76da1f02a5">
-      <Terms xmlns="http://schemas.microsoft.com/office/infopath/2007/PartnerControls"/>
-    </ImageTagsTaxHTField>
-    <TaxCatchAll xmlns="230e9df3-be65-4c73-a93b-d1236ebd677e" xsi:nil="true"/>
-    <MediaServiceKeyPoints xmlns="71af3243-3dd4-4a8d-8c0d-dd76da1f02a5" xsi:nil="true"/>
-  </documentManagement>
-</p:properties>
-</file>
-
-<file path=customXml/item2.xml><?xml version="1.0" encoding="utf-8"?>
-<?mso-contentType ?>
-<FormTemplates xmlns="http://schemas.microsoft.com/sharepoint/v3/contenttype/forms">
-  <Display>DocumentLibraryForm</Display>
-  <Edit>DocumentLibraryForm</Edit>
-  <New>DocumentLibraryForm</New>
-</FormTemplates>
-</file>
-
-<file path=customXml/item3.xml><?xml version="1.0" encoding="utf-8"?>
-<b:Sources xmlns:b="http://schemas.openxmlformats.org/officeDocument/2006/bibliography" xmlns="http://schemas.openxmlformats.org/officeDocument/2006/bibliography" SelectedStyle="\APASixthEditionOfficeOnline.xsl" StyleName="APA" Version="6"/>
-</file>
-
-<file path=customXml/item4.xml><?xml version="1.0" encoding="utf-8"?>
 <ct:contentTypeSchema xmlns:ct="http://schemas.microsoft.com/office/2006/metadata/contentType" xmlns:ma="http://schemas.microsoft.com/office/2006/metadata/properties/metaAttributes" ct:_="" ma:_="" ma:contentTypeName="Document" ma:contentTypeID="0x01010079F111ED35F8CC479449609E8A0923A6" ma:contentTypeVersion="24" ma:contentTypeDescription="Create a new document." ma:contentTypeScope="" ma:versionID="2d714a3296df14eba7a100bb665443ca">
   <xsd:schema xmlns:xsd="http://www.w3.org/2001/XMLSchema" xmlns:xs="http://www.w3.org/2001/XMLSchema" xmlns:p="http://schemas.microsoft.com/office/2006/metadata/properties" xmlns:ns1="http://schemas.microsoft.com/sharepoint/v3" xmlns:ns2="71af3243-3dd4-4a8d-8c0d-dd76da1f02a5" xmlns:ns3="16c05727-aa75-4e4a-9b5f-8a80a1165891" xmlns:ns4="230e9df3-be65-4c73-a93b-d1236ebd677e" targetNamespace="http://schemas.microsoft.com/office/2006/metadata/properties" ma:root="true" ma:fieldsID="49549bf45bfbbfb6cffed527380e77e1" ns1:_="" ns2:_="" ns3:_="" ns4:_="">
     <xsd:import namespace="http://schemas.microsoft.com/sharepoint/v3"/>
@@ -4593,35 +5068,40 @@
 </ct:contentTypeSchema>
 </file>
 
-<file path=customXml/itemProps1.xml><?xml version="1.0" encoding="utf-8"?>
-<ds:datastoreItem xmlns:ds="http://schemas.openxmlformats.org/officeDocument/2006/customXml" ds:itemID="{E793D2EA-46D7-41FA-B589-986E1F86EC79}">
-  <ds:schemaRefs>
-    <ds:schemaRef ds:uri="http://schemas.microsoft.com/office/2006/metadata/properties"/>
-    <ds:schemaRef ds:uri="http://schemas.microsoft.com/office/infopath/2007/PartnerControls"/>
-    <ds:schemaRef ds:uri="http://schemas.microsoft.com/sharepoint/v3"/>
-    <ds:schemaRef ds:uri="71af3243-3dd4-4a8d-8c0d-dd76da1f02a5"/>
-    <ds:schemaRef ds:uri="230e9df3-be65-4c73-a93b-d1236ebd677e"/>
-  </ds:schemaRefs>
-</ds:datastoreItem>
+<file path=customXml/item2.xml><?xml version="1.0" encoding="utf-8"?>
+<p:properties xmlns:p="http://schemas.microsoft.com/office/2006/metadata/properties" xmlns:xsi="http://www.w3.org/2001/XMLSchema-instance" xmlns:pc="http://schemas.microsoft.com/office/infopath/2007/PartnerControls">
+  <documentManagement>
+    <_ip_UnifiedCompliancePolicyUIAction xmlns="http://schemas.microsoft.com/sharepoint/v3" xsi:nil="true"/>
+    <Image xmlns="71af3243-3dd4-4a8d-8c0d-dd76da1f02a5">
+      <Url xsi:nil="true"/>
+      <Description xsi:nil="true"/>
+    </Image>
+    <Status xmlns="71af3243-3dd4-4a8d-8c0d-dd76da1f02a5">Not started</Status>
+    <Background xmlns="71af3243-3dd4-4a8d-8c0d-dd76da1f02a5">false</Background>
+    <_ip_UnifiedCompliancePolicyProperties xmlns="http://schemas.microsoft.com/sharepoint/v3" xsi:nil="true"/>
+    <ImageTagsTaxHTField xmlns="71af3243-3dd4-4a8d-8c0d-dd76da1f02a5">
+      <Terms xmlns="http://schemas.microsoft.com/office/infopath/2007/PartnerControls"/>
+    </ImageTagsTaxHTField>
+    <TaxCatchAll xmlns="230e9df3-be65-4c73-a93b-d1236ebd677e" xsi:nil="true"/>
+    <MediaServiceKeyPoints xmlns="71af3243-3dd4-4a8d-8c0d-dd76da1f02a5" xsi:nil="true"/>
+  </documentManagement>
+</p:properties>
 </file>
 
-<file path=customXml/itemProps2.xml><?xml version="1.0" encoding="utf-8"?>
-<ds:datastoreItem xmlns:ds="http://schemas.openxmlformats.org/officeDocument/2006/customXml" ds:itemID="{0616221F-4E30-43DF-A3F1-757BC7DC278B}">
-  <ds:schemaRefs>
-    <ds:schemaRef ds:uri="http://schemas.microsoft.com/sharepoint/v3/contenttype/forms"/>
-  </ds:schemaRefs>
-</ds:datastoreItem>
+<file path=customXml/item3.xml><?xml version="1.0" encoding="utf-8"?>
+<?mso-contentType ?>
+<FormTemplates xmlns="http://schemas.microsoft.com/sharepoint/v3/contenttype/forms">
+  <Display>DocumentLibraryForm</Display>
+  <Edit>DocumentLibraryForm</Edit>
+  <New>DocumentLibraryForm</New>
+</FormTemplates>
 </file>
 
-<file path=customXml/itemProps3.xml><?xml version="1.0" encoding="utf-8"?>
-<ds:datastoreItem xmlns:ds="http://schemas.openxmlformats.org/officeDocument/2006/customXml" ds:itemID="{F51B46F1-FB91-471E-9119-FD4F9F18E62E}">
-  <ds:schemaRefs>
-    <ds:schemaRef ds:uri="http://schemas.openxmlformats.org/officeDocument/2006/bibliography"/>
-  </ds:schemaRefs>
-</ds:datastoreItem>
+<file path=customXml/item4.xml><?xml version="1.0" encoding="utf-8"?>
+<b:Sources xmlns:b="http://schemas.openxmlformats.org/officeDocument/2006/bibliography" xmlns="http://schemas.openxmlformats.org/officeDocument/2006/bibliography" SelectedStyle="\APASixthEditionOfficeOnline.xsl" StyleName="APA" Version="6"/>
 </file>
 
-<file path=customXml/itemProps4.xml><?xml version="1.0" encoding="utf-8"?>
+<file path=customXml/itemProps1.xml><?xml version="1.0" encoding="utf-8"?>
 <ds:datastoreItem xmlns:ds="http://schemas.openxmlformats.org/officeDocument/2006/customXml" ds:itemID="{98A423AF-50F4-4F0F-8C0A-54276ACA9EA4}">
   <ds:schemaRefs>
     <ds:schemaRef ds:uri="http://schemas.microsoft.com/office/2006/metadata/contentType"/>
@@ -4640,4 +5120,32 @@
     <ds:schemaRef ds:uri="http://schemas.microsoft.com/internal/obd"/>
   </ds:schemaRefs>
 </ds:datastoreItem>
+</file>
+
+<file path=customXml/itemProps2.xml><?xml version="1.0" encoding="utf-8"?>
+<ds:datastoreItem xmlns:ds="http://schemas.openxmlformats.org/officeDocument/2006/customXml" ds:itemID="{E793D2EA-46D7-41FA-B589-986E1F86EC79}">
+  <ds:schemaRefs>
+    <ds:schemaRef ds:uri="http://schemas.microsoft.com/office/2006/metadata/properties"/>
+    <ds:schemaRef ds:uri="http://schemas.microsoft.com/office/infopath/2007/PartnerControls"/>
+    <ds:schemaRef ds:uri="http://schemas.microsoft.com/sharepoint/v3"/>
+    <ds:schemaRef ds:uri="71af3243-3dd4-4a8d-8c0d-dd76da1f02a5"/>
+    <ds:schemaRef ds:uri="230e9df3-be65-4c73-a93b-d1236ebd677e"/>
+  </ds:schemaRefs>
+</ds:datastoreItem>
+</file>
+
+<file path=customXml/itemProps3.xml><?xml version="1.0" encoding="utf-8"?>
+<ds:datastoreItem xmlns:ds="http://schemas.openxmlformats.org/officeDocument/2006/customXml" ds:itemID="{0616221F-4E30-43DF-A3F1-757BC7DC278B}">
+  <ds:schemaRefs>
+    <ds:schemaRef ds:uri="http://schemas.microsoft.com/sharepoint/v3/contenttype/forms"/>
+  </ds:schemaRefs>
+</ds:datastoreItem>
+</file>
+
+<file path=customXml/itemProps4.xml><?xml version="1.0" encoding="utf-8"?>
+<ds:datastoreItem xmlns:ds="http://schemas.openxmlformats.org/officeDocument/2006/customXml" ds:itemID="{F51B46F1-FB91-471E-9119-FD4F9F18E62E}">
+  <ds:schemaRefs>
+    <ds:schemaRef ds:uri="http://schemas.openxmlformats.org/officeDocument/2006/bibliography"/>
+  </ds:schemaRefs>
+</ds:datastoreItem>
 </file>
</xml_diff>